<commit_message>
some more usability testing
</commit_message>
<xml_diff>
--- a/Documentation/usability/scenarios.docx
+++ b/Documentation/usability/scenarios.docx
@@ -83,11 +83,30 @@
           <w:rFonts w:ascii="Times New Roman" w:hAnsi="Times New Roman"/>
         </w:rPr>
       </w:pPr>
-      <w:r>
-        <w:rPr>
-          <w:rFonts w:ascii="Times New Roman" w:hAnsi="Times New Roman"/>
-        </w:rPr>
-        <w:t>Task 2: Make a new order with the customer</w:t>
+    </w:p>
+    <w:p>
+      <w:pPr>
+        <w:rPr>
+          <w:rFonts w:ascii="Times New Roman" w:hAnsi="Times New Roman"/>
+        </w:rPr>
+      </w:pPr>
+      <w:r>
+        <w:rPr>
+          <w:rFonts w:ascii="Times New Roman" w:hAnsi="Times New Roman"/>
+        </w:rPr>
+        <w:t xml:space="preserve">Task 2: Make a new order with </w:t>
+      </w:r>
+      <w:r>
+        <w:rPr>
+          <w:rFonts w:ascii="Times New Roman" w:hAnsi="Times New Roman"/>
+        </w:rPr>
+        <w:t>a new</w:t>
+      </w:r>
+      <w:r>
+        <w:rPr>
+          <w:rFonts w:ascii="Times New Roman" w:hAnsi="Times New Roman"/>
+        </w:rPr>
+        <w:t xml:space="preserve"> customer</w:t>
       </w:r>
     </w:p>
     <w:p>
@@ -115,48 +134,7 @@
           <w:rFonts w:ascii="Times New Roman" w:hAnsi="Times New Roman"/>
         </w:rPr>
         <w:tab/>
-      </w:r>
-      <w:proofErr w:type="spellStart"/>
-      <w:r>
-        <w:rPr>
-          <w:rFonts w:ascii="Times New Roman" w:hAnsi="Times New Roman"/>
-        </w:rPr>
-        <w:t>Strasse</w:t>
-      </w:r>
-      <w:proofErr w:type="spellEnd"/>
-      <w:r>
-        <w:rPr>
-          <w:rFonts w:ascii="Times New Roman" w:hAnsi="Times New Roman"/>
-        </w:rPr>
-        <w:t xml:space="preserve">: Ronda de el </w:t>
-      </w:r>
-      <w:proofErr w:type="spellStart"/>
-      <w:r>
-        <w:rPr>
-          <w:rFonts w:ascii="Times New Roman" w:hAnsi="Times New Roman"/>
-        </w:rPr>
-        <w:t>Olivar</w:t>
-      </w:r>
-      <w:proofErr w:type="spellEnd"/>
-      <w:r>
-        <w:rPr>
-          <w:rFonts w:ascii="Times New Roman" w:hAnsi="Times New Roman"/>
-        </w:rPr>
-        <w:t xml:space="preserve"> de los </w:t>
-      </w:r>
-      <w:proofErr w:type="spellStart"/>
-      <w:r>
-        <w:rPr>
-          <w:rFonts w:ascii="Times New Roman" w:hAnsi="Times New Roman"/>
-        </w:rPr>
-        <w:t>Pozos</w:t>
-      </w:r>
-      <w:proofErr w:type="spellEnd"/>
-      <w:r>
-        <w:rPr>
-          <w:rFonts w:ascii="Times New Roman" w:hAnsi="Times New Roman"/>
-        </w:rPr>
-        <w:t xml:space="preserve"> 4</w:t>
+        <w:t>Strasse: Ronda de el Olivar de los Pozos 4</w:t>
       </w:r>
     </w:p>
     <w:p>
@@ -170,21 +148,7 @@
           <w:rFonts w:ascii="Times New Roman" w:hAnsi="Times New Roman"/>
         </w:rPr>
         <w:tab/>
-        <w:t>Stadt</w:t>
-      </w:r>
-      <w:proofErr w:type="gramStart"/>
-      <w:r>
-        <w:rPr>
-          <w:rFonts w:ascii="Times New Roman" w:hAnsi="Times New Roman"/>
-        </w:rPr>
-        <w:t>:45004</w:t>
-      </w:r>
-      <w:proofErr w:type="gramEnd"/>
-      <w:r>
-        <w:rPr>
-          <w:rFonts w:ascii="Times New Roman" w:hAnsi="Times New Roman"/>
-        </w:rPr>
-        <w:t xml:space="preserve"> Toledo</w:t>
+        <w:t>Stadt:45004 Toledo</w:t>
       </w:r>
     </w:p>
     <w:p>
@@ -212,20 +176,7 @@
           <w:rFonts w:ascii="Times New Roman" w:hAnsi="Times New Roman"/>
         </w:rPr>
         <w:tab/>
-      </w:r>
-      <w:proofErr w:type="spellStart"/>
-      <w:r>
-        <w:rPr>
-          <w:rFonts w:ascii="Times New Roman" w:hAnsi="Times New Roman"/>
-        </w:rPr>
-        <w:t>Telefon</w:t>
-      </w:r>
-      <w:proofErr w:type="spellEnd"/>
-      <w:r>
-        <w:rPr>
-          <w:rFonts w:ascii="Times New Roman" w:hAnsi="Times New Roman"/>
-        </w:rPr>
-        <w:t>: (567) 906-4052</w:t>
+        <w:t>Telefon: (567) 906-4052</w:t>
       </w:r>
     </w:p>
     <w:p>
@@ -283,11 +234,64 @@
           <w:rFonts w:ascii="Times New Roman" w:hAnsi="Times New Roman"/>
         </w:rPr>
       </w:pPr>
-      <w:r>
-        <w:rPr>
-          <w:rFonts w:ascii="Times New Roman" w:hAnsi="Times New Roman"/>
-        </w:rPr>
-        <w:t>Task 3:</w:t>
+    </w:p>
+    <w:p>
+      <w:pPr>
+        <w:rPr>
+          <w:rFonts w:ascii="Times New Roman" w:hAnsi="Times New Roman"/>
+        </w:rPr>
+      </w:pPr>
+      <w:r>
+        <w:rPr>
+          <w:rFonts w:ascii="Times New Roman" w:hAnsi="Times New Roman"/>
+        </w:rPr>
+        <w:t xml:space="preserve">Task 3: Make a new order with the existing customer with id 8 </w:t>
+      </w:r>
+    </w:p>
+    <w:p>
+      <w:pPr>
+        <w:ind w:firstLine="708"/>
+        <w:rPr>
+          <w:rFonts w:ascii="Times New Roman" w:hAnsi="Times New Roman"/>
+        </w:rPr>
+      </w:pPr>
+      <w:r>
+        <w:rPr>
+          <w:rFonts w:ascii="Times New Roman" w:hAnsi="Times New Roman"/>
+        </w:rPr>
+        <w:t>and 2 products of  XKG-X-667</w:t>
+      </w:r>
+    </w:p>
+    <w:p>
+      <w:pPr>
+        <w:rPr>
+          <w:rFonts w:ascii="Times New Roman" w:hAnsi="Times New Roman"/>
+        </w:rPr>
+      </w:pPr>
+      <w:r>
+        <w:rPr>
+          <w:rFonts w:ascii="Times New Roman" w:hAnsi="Times New Roman"/>
+        </w:rPr>
+        <w:tab/>
+      </w:r>
+    </w:p>
+    <w:p>
+      <w:pPr>
+        <w:rPr>
+          <w:rFonts w:ascii="Times New Roman" w:hAnsi="Times New Roman"/>
+        </w:rPr>
+      </w:pPr>
+      <w:r>
+        <w:rPr>
+          <w:rFonts w:ascii="Times New Roman" w:hAnsi="Times New Roman"/>
+        </w:rPr>
+        <w:t>Task 4</w:t>
+      </w:r>
+      <w:r>
+        <w:rPr>
+          <w:rFonts w:ascii="Times New Roman" w:hAnsi="Times New Roman"/>
+        </w:rPr>
+        <w:t>:</w:t>
       </w:r>
       <w:r>
         <w:rPr>
@@ -302,11 +306,24 @@
           <w:rFonts w:ascii="Times New Roman" w:hAnsi="Times New Roman"/>
         </w:rPr>
       </w:pPr>
-      <w:r>
-        <w:rPr>
-          <w:rFonts w:ascii="Times New Roman" w:hAnsi="Times New Roman"/>
-        </w:rPr>
-        <w:t>Task 4: Log out of your account.</w:t>
+    </w:p>
+    <w:p>
+      <w:pPr>
+        <w:rPr>
+          <w:rFonts w:ascii="Times New Roman" w:hAnsi="Times New Roman"/>
+        </w:rPr>
+      </w:pPr>
+      <w:r>
+        <w:rPr>
+          <w:rFonts w:ascii="Times New Roman" w:hAnsi="Times New Roman"/>
+        </w:rPr>
+        <w:t>Task 5</w:t>
+      </w:r>
+      <w:r>
+        <w:rPr>
+          <w:rFonts w:ascii="Times New Roman" w:hAnsi="Times New Roman"/>
+        </w:rPr>
+        <w:t>: Log out of your account.</w:t>
       </w:r>
     </w:p>
     <w:p>
@@ -356,7 +373,47 @@
         <w:rPr>
           <w:rFonts w:ascii="Times New Roman" w:hAnsi="Times New Roman"/>
         </w:rPr>
-        <w:t>Task 1: Log in at the home page of the website as</w:t>
+        <w:t>Task 1: Log in at the home page of the website as john@driver.ch and password 12345.</w:t>
+      </w:r>
+    </w:p>
+    <w:p>
+      <w:pPr>
+        <w:rPr>
+          <w:rFonts w:ascii="Times New Roman" w:hAnsi="Times New Roman"/>
+        </w:rPr>
+      </w:pPr>
+    </w:p>
+    <w:p>
+      <w:pPr>
+        <w:rPr>
+          <w:rFonts w:ascii="Times New Roman" w:hAnsi="Times New Roman"/>
+        </w:rPr>
+      </w:pPr>
+      <w:r>
+        <w:rPr>
+          <w:rFonts w:ascii="Times New Roman" w:hAnsi="Times New Roman"/>
+        </w:rPr>
+        <w:t>Task 2: View your upcoming orders.</w:t>
+      </w:r>
+    </w:p>
+    <w:p>
+      <w:pPr>
+        <w:rPr>
+          <w:rFonts w:ascii="Times New Roman" w:hAnsi="Times New Roman"/>
+        </w:rPr>
+      </w:pPr>
+    </w:p>
+    <w:p>
+      <w:pPr>
+        <w:rPr>
+          <w:rFonts w:ascii="Times New Roman" w:hAnsi="Times New Roman"/>
+        </w:rPr>
+      </w:pPr>
+      <w:r>
+        <w:rPr>
+          <w:rFonts w:ascii="Times New Roman" w:hAnsi="Times New Roman"/>
+        </w:rPr>
+        <w:t>Task 3</w:t>
       </w:r>
       <w:bookmarkStart w:id="0" w:name="_GoBack"/>
       <w:bookmarkEnd w:id="0"/>
@@ -364,33 +421,7 @@
         <w:rPr>
           <w:rFonts w:ascii="Times New Roman" w:hAnsi="Times New Roman"/>
         </w:rPr>
-        <w:t xml:space="preserve"> john@driver.ch and password 12345.</w:t>
-      </w:r>
-    </w:p>
-    <w:p>
-      <w:pPr>
-        <w:rPr>
-          <w:rFonts w:ascii="Times New Roman" w:hAnsi="Times New Roman"/>
-        </w:rPr>
-      </w:pPr>
-      <w:r>
-        <w:rPr>
-          <w:rFonts w:ascii="Times New Roman" w:hAnsi="Times New Roman"/>
-        </w:rPr>
-        <w:t>Task 2: View your upcoming orders.</w:t>
-      </w:r>
-    </w:p>
-    <w:p>
-      <w:pPr>
-        <w:rPr>
-          <w:rFonts w:ascii="Times New Roman" w:hAnsi="Times New Roman"/>
-        </w:rPr>
-      </w:pPr>
-      <w:r>
-        <w:rPr>
-          <w:rFonts w:ascii="Times New Roman" w:hAnsi="Times New Roman"/>
-        </w:rPr>
-        <w:t>Task 4: Log out of your account.</w:t>
+        <w:t>: Log out of your account.</w:t>
       </w:r>
     </w:p>
     <w:p>

</xml_diff>